<commit_message>
added decision tree results
</commit_message>
<xml_diff>
--- a/Report.docx
+++ b/Report.docx
@@ -219,28 +219,12 @@
           <w:lang w:val="en-US"/>
         </w:rPr>
       </w:pPr>
-      <w:proofErr w:type="spellStart"/>
-      <w:r>
-        <w:rPr>
-          <w:rFonts w:cstheme="minorHAnsi"/>
-        </w:rPr>
-        <w:t>Janarth</w:t>
-      </w:r>
-      <w:proofErr w:type="spellEnd"/>
-      <w:r>
-        <w:rPr>
-          <w:rFonts w:cstheme="minorHAnsi"/>
-        </w:rPr>
-        <w:t xml:space="preserve"> </w:t>
-      </w:r>
-      <w:proofErr w:type="spellStart"/>
-      <w:r>
-        <w:rPr>
-          <w:rFonts w:cstheme="minorHAnsi"/>
-        </w:rPr>
-        <w:t>Punniyamoorthy</w:t>
-      </w:r>
-      <w:proofErr w:type="spellEnd"/>
+      <w:r>
+        <w:rPr>
+          <w:rFonts w:cstheme="minorHAnsi"/>
+        </w:rPr>
+        <w:t>Janarth Punniyamoorthy</w:t>
+      </w:r>
     </w:p>
     <w:p>
       <w:pPr>
@@ -389,7 +373,6 @@
           <w:rFonts w:cstheme="minorHAnsi"/>
           <w:lang w:val="en-US"/>
         </w:rPr>
-        <w:lastRenderedPageBreak/>
         <w:t>Table of contents</w:t>
       </w:r>
     </w:p>
@@ -12501,31 +12484,7 @@
         <w:spacing w:after="120"/>
       </w:pPr>
       <w:r>
-        <w:t>T</w:t>
-      </w:r>
-      <w:r>
-        <w:t>o compensate for differences in the range of measurements used for each feature we applied several different functions to standardiz</w:t>
-      </w:r>
-      <w:r>
-        <w:t>at</w:t>
-      </w:r>
-      <w:r>
-        <w:t>ion and normalization the data (Fig</w:t>
-      </w:r>
-      <w:r>
-        <w:t>s</w:t>
-      </w:r>
-      <w:r>
-        <w:t>.</w:t>
-      </w:r>
-      <w:r>
-        <w:t xml:space="preserve"> 8)</w:t>
-      </w:r>
-      <w:r>
-        <w:t>.</w:t>
-      </w:r>
-      <w:r>
-        <w:t xml:space="preserve"> This ensured the data being compared had similar ranges while having negligible effect upon the overall distribution of the data (Figs. 9 and 10).</w:t>
+        <w:t>To compensate for differences in the range of measurements used for each feature we applied several different functions to standardization and normalization the data (Figs. 8). This ensured the data being compared had similar ranges while having negligible effect upon the overall distribution of the data (Figs. 9 and 10).</w:t>
       </w:r>
     </w:p>
     <w:p>
@@ -13210,8 +13169,6 @@
       <w:r>
         <w:t>r</w:t>
       </w:r>
-      <w:bookmarkStart w:id="1" w:name="_GoBack"/>
-      <w:bookmarkEnd w:id="1"/>
       <w:r>
         <w:t>malized and standardized datasets</w:t>
       </w:r>
@@ -13797,6 +13754,263 @@
       </w:tr>
     </w:tbl>
     <w:p/>
+    <w:p>
+      <w:pPr>
+        <w:pStyle w:val="Heading2"/>
+        <w:spacing w:after="240"/>
+      </w:pPr>
+      <w:r>
+        <w:t>Decision Tree</w:t>
+      </w:r>
+      <w:r>
+        <w:t xml:space="preserve"> Classifie</w:t>
+      </w:r>
+      <w:r>
+        <w:t>r</w:t>
+      </w:r>
+    </w:p>
+    <w:p>
+      <w:r>
+        <w:t xml:space="preserve">We created two trees using default parameters and parameters given from </w:t>
+      </w:r>
+      <w:proofErr w:type="spellStart"/>
+      <w:r>
+        <w:t>gridsearchcv</w:t>
+      </w:r>
+      <w:proofErr w:type="spellEnd"/>
+      <w:r>
+        <w:t xml:space="preserve"> to see the effects of overfitting. </w:t>
+      </w:r>
+      <w:r>
+        <w:t>Grid search was used to find best recall score.</w:t>
+      </w:r>
+    </w:p>
+    <w:p>
+      <w:r>
+        <w:t>Default parameter Tree:</w:t>
+      </w:r>
+    </w:p>
+    <w:p>
+      <w:r>
+        <w:rPr>
+          <w:noProof/>
+        </w:rPr>
+        <w:drawing>
+          <wp:inline distT="0" distB="0" distL="0" distR="0" wp14:anchorId="3D489AF1" wp14:editId="67F9031D">
+            <wp:extent cx="8315325" cy="5834979"/>
+            <wp:effectExtent l="0" t="0" r="0" b="0"/>
+            <wp:docPr id="6" name="Picture 6"/>
+            <wp:cNvGraphicFramePr>
+              <a:graphicFrameLocks xmlns:a="http://schemas.openxmlformats.org/drawingml/2006/main" noChangeAspect="1"/>
+            </wp:cNvGraphicFramePr>
+            <a:graphic xmlns:a="http://schemas.openxmlformats.org/drawingml/2006/main">
+              <a:graphicData uri="http://schemas.openxmlformats.org/drawingml/2006/picture">
+                <pic:pic xmlns:pic="http://schemas.openxmlformats.org/drawingml/2006/picture">
+                  <pic:nvPicPr>
+                    <pic:cNvPr id="6" name="survival_tree.png"/>
+                    <pic:cNvPicPr/>
+                  </pic:nvPicPr>
+                  <pic:blipFill>
+                    <a:blip r:embed="rId23" cstate="print">
+                      <a:extLst>
+                        <a:ext uri="{28A0092B-C50C-407E-A947-70E740481C1C}">
+                          <a14:useLocalDpi xmlns:a14="http://schemas.microsoft.com/office/drawing/2010/main" val="0"/>
+                        </a:ext>
+                      </a:extLst>
+                    </a:blip>
+                    <a:stretch>
+                      <a:fillRect/>
+                    </a:stretch>
+                  </pic:blipFill>
+                  <pic:spPr>
+                    <a:xfrm>
+                      <a:off x="0" y="0"/>
+                      <a:ext cx="8325484" cy="5842108"/>
+                    </a:xfrm>
+                    <a:prstGeom prst="rect">
+                      <a:avLst/>
+                    </a:prstGeom>
+                  </pic:spPr>
+                </pic:pic>
+              </a:graphicData>
+            </a:graphic>
+          </wp:inline>
+        </w:drawing>
+      </w:r>
+    </w:p>
+    <w:p/>
+    <w:p>
+      <w:r>
+        <w:rPr>
+          <w:noProof/>
+        </w:rPr>
+        <w:drawing>
+          <wp:inline distT="0" distB="0" distL="0" distR="0" wp14:anchorId="09B5063D" wp14:editId="00BD196C">
+            <wp:extent cx="4219575" cy="1066800"/>
+            <wp:effectExtent l="0" t="0" r="9525" b="0"/>
+            <wp:docPr id="9" name="Picture 9"/>
+            <wp:cNvGraphicFramePr>
+              <a:graphicFrameLocks xmlns:a="http://schemas.openxmlformats.org/drawingml/2006/main" noChangeAspect="1"/>
+            </wp:cNvGraphicFramePr>
+            <a:graphic xmlns:a="http://schemas.openxmlformats.org/drawingml/2006/main">
+              <a:graphicData uri="http://schemas.openxmlformats.org/drawingml/2006/picture">
+                <pic:pic xmlns:pic="http://schemas.openxmlformats.org/drawingml/2006/picture">
+                  <pic:nvPicPr>
+                    <pic:cNvPr id="1" name=""/>
+                    <pic:cNvPicPr/>
+                  </pic:nvPicPr>
+                  <pic:blipFill>
+                    <a:blip r:embed="rId24"/>
+                    <a:stretch>
+                      <a:fillRect/>
+                    </a:stretch>
+                  </pic:blipFill>
+                  <pic:spPr>
+                    <a:xfrm>
+                      <a:off x="0" y="0"/>
+                      <a:ext cx="4219575" cy="1066800"/>
+                    </a:xfrm>
+                    <a:prstGeom prst="rect">
+                      <a:avLst/>
+                    </a:prstGeom>
+                  </pic:spPr>
+                </pic:pic>
+              </a:graphicData>
+            </a:graphic>
+          </wp:inline>
+        </w:drawing>
+      </w:r>
+    </w:p>
+    <w:p>
+      <w:r>
+        <w:t>Optimum Parameter Tree:</w:t>
+      </w:r>
+    </w:p>
+    <w:p>
+      <w:pPr>
+        <w:rPr>
+          <w:noProof/>
+        </w:rPr>
+      </w:pPr>
+      <w:r>
+        <w:rPr>
+          <w:noProof/>
+        </w:rPr>
+        <w:drawing>
+          <wp:inline distT="0" distB="0" distL="0" distR="0" wp14:anchorId="52209E16" wp14:editId="3287B40D">
+            <wp:extent cx="4210050" cy="3438525"/>
+            <wp:effectExtent l="0" t="0" r="0" b="9525"/>
+            <wp:docPr id="7" name="Picture 7"/>
+            <wp:cNvGraphicFramePr>
+              <a:graphicFrameLocks xmlns:a="http://schemas.openxmlformats.org/drawingml/2006/main" noChangeAspect="1"/>
+            </wp:cNvGraphicFramePr>
+            <a:graphic xmlns:a="http://schemas.openxmlformats.org/drawingml/2006/main">
+              <a:graphicData uri="http://schemas.openxmlformats.org/drawingml/2006/picture">
+                <pic:pic xmlns:pic="http://schemas.openxmlformats.org/drawingml/2006/picture">
+                  <pic:nvPicPr>
+                    <pic:cNvPr id="7" name="survival_tree_opt_params.JPG"/>
+                    <pic:cNvPicPr/>
+                  </pic:nvPicPr>
+                  <pic:blipFill>
+                    <a:blip r:embed="rId25">
+                      <a:extLst>
+                        <a:ext uri="{28A0092B-C50C-407E-A947-70E740481C1C}">
+                          <a14:useLocalDpi xmlns:a14="http://schemas.microsoft.com/office/drawing/2010/main" val="0"/>
+                        </a:ext>
+                      </a:extLst>
+                    </a:blip>
+                    <a:stretch>
+                      <a:fillRect/>
+                    </a:stretch>
+                  </pic:blipFill>
+                  <pic:spPr>
+                    <a:xfrm>
+                      <a:off x="0" y="0"/>
+                      <a:ext cx="4210050" cy="3438525"/>
+                    </a:xfrm>
+                    <a:prstGeom prst="rect">
+                      <a:avLst/>
+                    </a:prstGeom>
+                  </pic:spPr>
+                </pic:pic>
+              </a:graphicData>
+            </a:graphic>
+          </wp:inline>
+        </w:drawing>
+      </w:r>
+      <w:r>
+        <w:rPr>
+          <w:noProof/>
+        </w:rPr>
+        <w:t xml:space="preserve"> </w:t>
+      </w:r>
+    </w:p>
+    <w:p>
+      <w:r>
+        <w:rPr>
+          <w:noProof/>
+        </w:rPr>
+        <w:drawing>
+          <wp:inline distT="0" distB="0" distL="0" distR="0" wp14:anchorId="0FFDDB38" wp14:editId="18CFA446">
+            <wp:extent cx="4010025" cy="1076325"/>
+            <wp:effectExtent l="0" t="0" r="9525" b="9525"/>
+            <wp:docPr id="10" name="Picture 10"/>
+            <wp:cNvGraphicFramePr>
+              <a:graphicFrameLocks xmlns:a="http://schemas.openxmlformats.org/drawingml/2006/main" noChangeAspect="1"/>
+            </wp:cNvGraphicFramePr>
+            <a:graphic xmlns:a="http://schemas.openxmlformats.org/drawingml/2006/main">
+              <a:graphicData uri="http://schemas.openxmlformats.org/drawingml/2006/picture">
+                <pic:pic xmlns:pic="http://schemas.openxmlformats.org/drawingml/2006/picture">
+                  <pic:nvPicPr>
+                    <pic:cNvPr id="1" name=""/>
+                    <pic:cNvPicPr/>
+                  </pic:nvPicPr>
+                  <pic:blipFill>
+                    <a:blip r:embed="rId26"/>
+                    <a:stretch>
+                      <a:fillRect/>
+                    </a:stretch>
+                  </pic:blipFill>
+                  <pic:spPr>
+                    <a:xfrm>
+                      <a:off x="0" y="0"/>
+                      <a:ext cx="4010025" cy="1076325"/>
+                    </a:xfrm>
+                    <a:prstGeom prst="rect">
+                      <a:avLst/>
+                    </a:prstGeom>
+                  </pic:spPr>
+                </pic:pic>
+              </a:graphicData>
+            </a:graphic>
+          </wp:inline>
+        </w:drawing>
+      </w:r>
+    </w:p>
+    <w:p/>
+    <w:p>
+      <w:r>
+        <w:t xml:space="preserve">It is clear that putting constraints on the decision tree drastically reduces </w:t>
+      </w:r>
+      <w:proofErr w:type="spellStart"/>
+      <w:proofErr w:type="gramStart"/>
+      <w:r>
+        <w:t>it’s</w:t>
+      </w:r>
+      <w:proofErr w:type="spellEnd"/>
+      <w:proofErr w:type="gramEnd"/>
+      <w:r>
+        <w:t xml:space="preserve"> complexity. We can also see that avoiding overfitting resulted in a higher overall recall value. </w:t>
+      </w:r>
+      <w:proofErr w:type="gramStart"/>
+      <w:r>
+        <w:t>However</w:t>
+      </w:r>
+      <w:proofErr w:type="gramEnd"/>
+      <w:r>
+        <w:t xml:space="preserve"> we would likely be interested in the recall value when target=1 because we want to know which patients are in risk of dying within five years. In which case the optimized tree is terrible with a recall score of 10% for target=1.</w:t>
+      </w:r>
+    </w:p>
     <w:p/>
     <w:p/>
     <w:p>
@@ -15755,19 +15969,7 @@
         <w:rPr>
           <w:rFonts w:cstheme="minorHAnsi"/>
         </w:rPr>
-        <w:t xml:space="preserve"> distance) and weighting (i.e. </w:t>
-      </w:r>
-      <w:r>
-        <w:rPr>
-          <w:rFonts w:cstheme="minorHAnsi"/>
-        </w:rPr>
-        <w:t>distance</w:t>
-      </w:r>
-      <w:r>
-        <w:rPr>
-          <w:rFonts w:cstheme="minorHAnsi"/>
-        </w:rPr>
-        <w:t>) constant.</w:t>
+        <w:t xml:space="preserve"> distance) and weighting (i.e. distance) constant.</w:t>
       </w:r>
     </w:p>
     <w:tbl>
@@ -21976,19 +22178,7 @@
         <w:rPr>
           <w:rFonts w:cstheme="minorHAnsi"/>
         </w:rPr>
-        <w:t xml:space="preserve"> using the original dataset</w:t>
-      </w:r>
-      <w:r>
-        <w:rPr>
-          <w:rFonts w:cstheme="minorHAnsi"/>
-        </w:rPr>
-        <w:t xml:space="preserve"> but where the auxiliary nodes data has been processed with a cubed root function</w:t>
-      </w:r>
-      <w:r>
-        <w:rPr>
-          <w:rFonts w:cstheme="minorHAnsi"/>
-        </w:rPr>
-        <w:t xml:space="preserve">. Correct prediction </w:t>
+        <w:t xml:space="preserve"> using the original dataset but where the auxiliary nodes data has been processed with a cubed root function. Correct prediction </w:t>
       </w:r>
       <w:proofErr w:type="gramStart"/>
       <w:r>
@@ -22002,19 +22192,7 @@
         <w:rPr>
           <w:rFonts w:cstheme="minorHAnsi"/>
         </w:rPr>
-        <w:t xml:space="preserve"> highlight</w:t>
-      </w:r>
-      <w:r>
-        <w:rPr>
-          <w:rFonts w:cstheme="minorHAnsi"/>
-        </w:rPr>
-        <w:t>ed</w:t>
-      </w:r>
-      <w:r>
-        <w:rPr>
-          <w:rFonts w:cstheme="minorHAnsi"/>
-        </w:rPr>
-        <w:t xml:space="preserve"> in red while incorrect predictions are black.</w:t>
+        <w:t xml:space="preserve"> highlighted in red while incorrect predictions are black.</w:t>
       </w:r>
     </w:p>
     <w:tbl>
@@ -26353,19 +26531,7 @@
         <w:rPr>
           <w:rFonts w:cstheme="minorHAnsi"/>
         </w:rPr>
-        <w:t xml:space="preserve"> using the </w:t>
-      </w:r>
-      <w:r>
-        <w:rPr>
-          <w:rFonts w:cstheme="minorHAnsi"/>
-        </w:rPr>
-        <w:t>normalized</w:t>
-      </w:r>
-      <w:r>
-        <w:rPr>
-          <w:rFonts w:cstheme="minorHAnsi"/>
-        </w:rPr>
-        <w:t xml:space="preserve"> dataset. Correct prediction </w:t>
+        <w:t xml:space="preserve"> using the normalized dataset. Correct prediction </w:t>
       </w:r>
       <w:proofErr w:type="gramStart"/>
       <w:r>
@@ -34937,6 +35103,8 @@
         </w:rPr>
         <w:t>Discussion</w:t>
       </w:r>
+      <w:bookmarkStart w:id="1" w:name="_GoBack"/>
+      <w:bookmarkEnd w:id="1"/>
     </w:p>
     <w:p>
       <w:pPr>
@@ -35295,8 +35463,8 @@
       </w:pPr>
     </w:p>
     <w:sectPr>
-      <w:headerReference w:type="default" r:id="rId23"/>
-      <w:footerReference w:type="default" r:id="rId24"/>
+      <w:headerReference w:type="default" r:id="rId27"/>
+      <w:footerReference w:type="default" r:id="rId28"/>
       <w:pgSz w:w="11906" w:h="16838"/>
       <w:pgMar w:top="1440" w:right="1440" w:bottom="1440" w:left="1440" w:header="708" w:footer="708" w:gutter="0"/>
       <w:cols w:space="708"/>
@@ -35987,6 +36155,7 @@
   <w:style w:type="character" w:default="1" w:styleId="DefaultParagraphFont">
     <w:name w:val="Default Paragraph Font"/>
     <w:uiPriority w:val="1"/>
+    <w:semiHidden/>
     <w:unhideWhenUsed/>
   </w:style>
   <w:style w:type="table" w:default="1" w:styleId="TableNormal">
@@ -36568,7 +36737,7 @@
 </file>
 
 <file path=customXml/itemProps1.xml><?xml version="1.0" encoding="utf-8"?>
-<ds:datastoreItem xmlns:ds="http://schemas.openxmlformats.org/officeDocument/2006/customXml" ds:itemID="{126B99FE-C0F6-47BA-BB34-9B0D907B59B0}">
+<ds:datastoreItem xmlns:ds="http://schemas.openxmlformats.org/officeDocument/2006/customXml" ds:itemID="{546D70F5-C9D3-4803-B4EA-8D29CE4B5C59}">
   <ds:schemaRefs>
     <ds:schemaRef ds:uri="http://schemas.openxmlformats.org/officeDocument/2006/bibliography"/>
   </ds:schemaRefs>

</xml_diff>

<commit_message>
added decision tree approach explanation
</commit_message>
<xml_diff>
--- a/Report.docx
+++ b/Report.docx
@@ -3579,22 +3579,135 @@
     </w:p>
     <w:p>
       <w:pPr>
-        <w:spacing w:after="120"/>
-        <w:rPr>
-          <w:rFonts w:cstheme="minorHAnsi"/>
+        <w:rPr>
+          <w:rFonts w:eastAsiaTheme="minorEastAsia"/>
         </w:rPr>
       </w:pPr>
       <w:r>
-        <w:rPr>
-          <w:rFonts w:cstheme="minorHAnsi"/>
-        </w:rPr>
-        <w:t xml:space="preserve">The decision tree was built by partitioning instances into local </w:t>
-      </w:r>
-      <w:r>
-        <w:rPr>
-          <w:rFonts w:cstheme="minorHAnsi"/>
-        </w:rPr>
-        <w:t>subsets using recursive splits. ……….</w:t>
+        <w:t xml:space="preserve">The decision tree was built by partitioning instances into local subsets by performing binary splits recursively using the most significant variable and value of variable which gives the best homogeneous sets. By default, we used the </w:t>
+      </w:r>
+      <w:r>
+        <w:rPr>
+          <w:i/>
+        </w:rPr>
+        <w:t>Gini method</w:t>
+      </w:r>
+      <w:r>
+        <w:t xml:space="preserve"> to determine the homogeneity of sets. Gini method compares homogeneity of sets by computing the sum of squares of probability for success and failure.</w:t>
+      </w:r>
+    </w:p>
+    <w:p>
+      <w:pPr>
+        <w:rPr>
+          <w:rFonts w:eastAsiaTheme="minorEastAsia"/>
+        </w:rPr>
+      </w:pPr>
+      <m:oMathPara>
+        <m:oMath>
+          <m:r>
+            <w:rPr>
+              <w:rFonts w:ascii="Cambria Math" w:hAnsi="Cambria Math"/>
+            </w:rPr>
+            <m:t>(</m:t>
+          </m:r>
+          <m:sSup>
+            <m:sSupPr>
+              <m:ctrlPr>
+                <w:rPr>
+                  <w:rFonts w:ascii="Cambria Math" w:hAnsi="Cambria Math"/>
+                  <w:i/>
+                </w:rPr>
+              </m:ctrlPr>
+            </m:sSupPr>
+            <m:e>
+              <m:r>
+                <w:rPr>
+                  <w:rFonts w:ascii="Cambria Math" w:hAnsi="Cambria Math"/>
+                </w:rPr>
+                <m:t>p</m:t>
+              </m:r>
+            </m:e>
+            <m:sup>
+              <m:r>
+                <w:rPr>
+                  <w:rFonts w:ascii="Cambria Math" w:hAnsi="Cambria Math"/>
+                </w:rPr>
+                <m:t>2</m:t>
+              </m:r>
+            </m:sup>
+          </m:sSup>
+          <m:r>
+            <w:rPr>
+              <w:rFonts w:ascii="Cambria Math" w:hAnsi="Cambria Math"/>
+            </w:rPr>
+            <m:t xml:space="preserve">+ </m:t>
+          </m:r>
+          <m:sSup>
+            <m:sSupPr>
+              <m:ctrlPr>
+                <w:rPr>
+                  <w:rFonts w:ascii="Cambria Math" w:hAnsi="Cambria Math"/>
+                  <w:i/>
+                </w:rPr>
+              </m:ctrlPr>
+            </m:sSupPr>
+            <m:e>
+              <m:r>
+                <w:rPr>
+                  <w:rFonts w:ascii="Cambria Math" w:hAnsi="Cambria Math"/>
+                </w:rPr>
+                <m:t>q</m:t>
+              </m:r>
+            </m:e>
+            <m:sup>
+              <m:r>
+                <w:rPr>
+                  <w:rFonts w:ascii="Cambria Math" w:hAnsi="Cambria Math"/>
+                </w:rPr>
+                <m:t>2</m:t>
+              </m:r>
+            </m:sup>
+          </m:sSup>
+          <m:r>
+            <w:rPr>
+              <w:rFonts w:ascii="Cambria Math" w:hAnsi="Cambria Math"/>
+            </w:rPr>
+            <m:t>)</m:t>
+          </m:r>
+        </m:oMath>
+      </m:oMathPara>
+    </w:p>
+    <w:p>
+      <w:r>
+        <w:t xml:space="preserve">To control overfitting of the dataset we put constraints on the decision tree. We controlled the depth, minimum required samples in a node to split, minimum required samples to be in a leaf node, and maximum number of leaf nodes. </w:t>
+      </w:r>
+      <w:proofErr w:type="spellStart"/>
+      <w:r>
+        <w:rPr>
+          <w:i/>
+        </w:rPr>
+        <w:t>GridSearch</w:t>
+      </w:r>
+      <w:proofErr w:type="spellEnd"/>
+      <w:r>
+        <w:t xml:space="preserve">, a tool from </w:t>
+      </w:r>
+      <w:proofErr w:type="spellStart"/>
+      <w:r>
+        <w:rPr>
+          <w:i/>
+        </w:rPr>
+        <w:t>Sklearn</w:t>
+      </w:r>
+      <w:proofErr w:type="spellEnd"/>
+      <w:r>
+        <w:rPr>
+          <w:i/>
+        </w:rPr>
+        <w:t xml:space="preserve"> </w:t>
+      </w:r>
+      <w:r>
+        <w:t>library, makes it easy to find which values for the parameters by trying out many combinations of values and returning the values which created the best decision tree based on accuracy of prediction.</w:t>
       </w:r>
     </w:p>
     <w:p>
@@ -3607,6 +3720,8 @@
           <w:szCs w:val="22"/>
         </w:rPr>
       </w:pPr>
+      <w:bookmarkStart w:id="1" w:name="_GoBack"/>
+      <w:bookmarkEnd w:id="1"/>
       <w:r>
         <w:rPr>
           <w:rFonts w:asciiTheme="minorHAnsi" w:hAnsiTheme="minorHAnsi" w:cstheme="minorHAnsi"/>
@@ -35103,8 +35218,6 @@
         </w:rPr>
         <w:t>Discussion</w:t>
       </w:r>
-      <w:bookmarkStart w:id="1" w:name="_GoBack"/>
-      <w:bookmarkEnd w:id="1"/>
     </w:p>
     <w:p>
       <w:pPr>
@@ -36737,7 +36850,7 @@
 </file>
 
 <file path=customXml/itemProps1.xml><?xml version="1.0" encoding="utf-8"?>
-<ds:datastoreItem xmlns:ds="http://schemas.openxmlformats.org/officeDocument/2006/customXml" ds:itemID="{546D70F5-C9D3-4803-B4EA-8D29CE4B5C59}">
+<ds:datastoreItem xmlns:ds="http://schemas.openxmlformats.org/officeDocument/2006/customXml" ds:itemID="{EB4C5AA4-B604-4748-AE50-854FC9D74B3A}">
   <ds:schemaRefs>
     <ds:schemaRef ds:uri="http://schemas.openxmlformats.org/officeDocument/2006/bibliography"/>
   </ds:schemaRefs>

</xml_diff>

<commit_message>
added some thoughts to discussion
</commit_message>
<xml_diff>
--- a/Report.docx
+++ b/Report.docx
@@ -3720,8 +3720,6 @@
           <w:szCs w:val="22"/>
         </w:rPr>
       </w:pPr>
-      <w:bookmarkStart w:id="1" w:name="_GoBack"/>
-      <w:bookmarkEnd w:id="1"/>
       <w:r>
         <w:rPr>
           <w:rFonts w:asciiTheme="minorHAnsi" w:hAnsiTheme="minorHAnsi" w:cstheme="minorHAnsi"/>
@@ -14123,7 +14121,39 @@
       </w:r>
       <w:proofErr w:type="gramEnd"/>
       <w:r>
-        <w:t xml:space="preserve"> we would likely be interested in the recall value when target=1 because we want to know which patients are in risk of dying within five years. In which case the optimized tree is terrible with a recall score of 10% for target=1.</w:t>
+        <w:t xml:space="preserve"> we would likely be interested in the recall value when target=1 because we want to know which patients are in risk of dying within five years. In which case the optimized tree</w:t>
+      </w:r>
+      <w:r>
+        <w:t>,</w:t>
+      </w:r>
+      <w:r>
+        <w:t xml:space="preserve"> </w:t>
+      </w:r>
+      <w:r>
+        <w:t>with a recall score of 10% for target=1</w:t>
+      </w:r>
+      <w:r>
+        <w:t>,</w:t>
+      </w:r>
+      <w:r>
+        <w:t xml:space="preserve"> is </w:t>
+      </w:r>
+      <w:r>
+        <w:t xml:space="preserve">worse than the overfitted tree, </w:t>
+      </w:r>
+      <w:r>
+        <w:t xml:space="preserve">with a recall score of </w:t>
+      </w:r>
+      <w:r>
+        <w:t>22</w:t>
+      </w:r>
+      <w:bookmarkStart w:id="1" w:name="_GoBack"/>
+      <w:bookmarkEnd w:id="1"/>
+      <w:r>
+        <w:t>% for target=1</w:t>
+      </w:r>
+      <w:r>
+        <w:t>.</w:t>
       </w:r>
     </w:p>
     <w:p/>
@@ -35217,6 +35247,12 @@
           <w:szCs w:val="22"/>
         </w:rPr>
         <w:t>Discussion</w:t>
+      </w:r>
+    </w:p>
+    <w:p/>
+    <w:p>
+      <w:r>
+        <w:t>It is possible that the recall score for the decision tree could have been improved if more values were added to the parameter grid for the grid search, however it would have exponentially increased the time to compute the optimum parameters. As a result, k-neighbours classification with a recall score of 50% for target =1 clearly beats decision tree classification with a recall score of 10% for target =1.</w:t>
       </w:r>
     </w:p>
     <w:p>
@@ -36850,7 +36886,7 @@
 </file>
 
 <file path=customXml/itemProps1.xml><?xml version="1.0" encoding="utf-8"?>
-<ds:datastoreItem xmlns:ds="http://schemas.openxmlformats.org/officeDocument/2006/customXml" ds:itemID="{EB4C5AA4-B604-4748-AE50-854FC9D74B3A}">
+<ds:datastoreItem xmlns:ds="http://schemas.openxmlformats.org/officeDocument/2006/customXml" ds:itemID="{D309E079-91D5-4185-B0F0-5E127D1871D1}">
   <ds:schemaRefs>
     <ds:schemaRef ds:uri="http://schemas.openxmlformats.org/officeDocument/2006/bibliography"/>
   </ds:schemaRefs>

</xml_diff>

<commit_message>
added thought about decision tree visualization
</commit_message>
<xml_diff>
--- a/Report.docx
+++ b/Report.docx
@@ -14147,8 +14147,6 @@
       <w:r>
         <w:t>22</w:t>
       </w:r>
-      <w:bookmarkStart w:id="1" w:name="_GoBack"/>
-      <w:bookmarkEnd w:id="1"/>
       <w:r>
         <w:t>% for target=1</w:t>
       </w:r>
@@ -35249,10 +35247,35 @@
         <w:t>Discussion</w:t>
       </w:r>
     </w:p>
-    <w:p/>
     <w:p>
       <w:r>
-        <w:t>It is possible that the recall score for the decision tree could have been improved if more values were added to the parameter grid for the grid search, however it would have exponentially increased the time to compute the optimum parameters. As a result, k-neighbours classification with a recall score of 50% for target =1 clearly beats decision tree classification with a recall score of 10% for target =1.</w:t>
+        <w:t xml:space="preserve">Decision Tree was useful because the ability to see the visualization of the tree really helps to understand what the classification algorithm is doing. It also helps to decide which parameters to tune to improve the classification. An example would be if the </w:t>
+      </w:r>
+      <w:proofErr w:type="spellStart"/>
+      <w:r>
+        <w:t>gini</w:t>
+      </w:r>
+      <w:proofErr w:type="spellEnd"/>
+      <w:r>
+        <w:t xml:space="preserve"> index is not improving from one level of the tree to the next, it might be smart to reduce the maximum depth of the tree to avoid growing the tree unnecessarily. </w:t>
+      </w:r>
+      <w:bookmarkStart w:id="1" w:name="_GoBack"/>
+      <w:bookmarkEnd w:id="1"/>
+    </w:p>
+    <w:p>
+      <w:r>
+        <w:t>Decision tree method has the benefit of having more variables which can be tuned to fit the data</w:t>
+      </w:r>
+      <w:r>
+        <w:t xml:space="preserve"> compared to KNN method, but grid search for KNN will be less intensive. </w:t>
+      </w:r>
+      <w:r>
+        <w:t xml:space="preserve">It is possible that the recall score for the decision tree could have been improved if more values were added to the parameter grid for the grid search, however it would have exponentially increased the time to compute the optimum parameters. </w:t>
+      </w:r>
+    </w:p>
+    <w:p>
+      <w:r>
+        <w:t>As a result, k-neighbours classification with a recall score of 50% for target =1 clearly beats decision tree classification with a recall score of 10% for target =1.</w:t>
       </w:r>
     </w:p>
     <w:p>
@@ -36886,7 +36909,7 @@
 </file>
 
 <file path=customXml/itemProps1.xml><?xml version="1.0" encoding="utf-8"?>
-<ds:datastoreItem xmlns:ds="http://schemas.openxmlformats.org/officeDocument/2006/customXml" ds:itemID="{D309E079-91D5-4185-B0F0-5E127D1871D1}">
+<ds:datastoreItem xmlns:ds="http://schemas.openxmlformats.org/officeDocument/2006/customXml" ds:itemID="{FD3BE8E1-489A-4829-9159-A6FECD124171}">
   <ds:schemaRefs>
     <ds:schemaRef ds:uri="http://schemas.openxmlformats.org/officeDocument/2006/bibliography"/>
   </ds:schemaRefs>

</xml_diff>